<commit_message>
Adding complete tutorials in docx and pdf
</commit_message>
<xml_diff>
--- a/tutorial/Tutorial_install_anaconda.docx
+++ b/tutorial/Tutorial_install_anaconda.docx
@@ -2,6 +2,43 @@
 <file path=word/document.xml><?xml version="1.0" encoding="utf-8"?>
 <w:document xmlns:ve="http://schemas.openxmlformats.org/markup-compatibility/2006" xmlns:o="urn:schemas-microsoft-com:office:office" xmlns:r="http://schemas.openxmlformats.org/officeDocument/2006/relationships" xmlns:m="http://schemas.openxmlformats.org/officeDocument/2006/math" xmlns:v="urn:schemas-microsoft-com:vml" xmlns:wp="http://schemas.openxmlformats.org/drawingml/2006/wordprocessingDrawing" xmlns:w10="urn:schemas-microsoft-com:office:word" xmlns:w="http://schemas.openxmlformats.org/wordprocessingml/2006/main" xmlns:wne="http://schemas.microsoft.com/office/word/2006/wordml">
   <w:body>
+    <w:p>
+      <w:pPr>
+        <w:jc w:val="both"/>
+        <w:rPr>
+          <w:sz w:val="24"/>
+          <w:szCs w:val="24"/>
+        </w:rPr>
+      </w:pPr>
+      <w:r>
+        <w:rPr>
+          <w:sz w:val="24"/>
+          <w:szCs w:val="24"/>
+        </w:rPr>
+        <w:t xml:space="preserve">Este </w:t>
+      </w:r>
+      <w:r>
+        <w:rPr>
+          <w:sz w:val="24"/>
+          <w:szCs w:val="24"/>
+        </w:rPr>
+        <w:t>tutorial</w:t>
+      </w:r>
+      <w:r>
+        <w:rPr>
+          <w:sz w:val="24"/>
+          <w:szCs w:val="24"/>
+        </w:rPr>
+        <w:t xml:space="preserve"> apresenta o procedimento de instalação das dependências necessárias para rodar o programa apresentado no curso Modelagem gravimétrica utilizando fontes pontuais formalmente publicado no 49o Congresso brasileiro de geologia de 20 a 24 de agosto no centro de convenções Sul</w:t>
+      </w:r>
+      <w:r>
+        <w:rPr>
+          <w:sz w:val="24"/>
+          <w:szCs w:val="24"/>
+        </w:rPr>
+        <w:t xml:space="preserve"> América - Rio de Janeiro - RJ.</w:t>
+      </w:r>
+    </w:p>
     <w:p>
       <w:pPr>
         <w:jc w:val="center"/>
@@ -31,7 +68,7 @@
           <w:szCs w:val="36"/>
           <w:u w:val="single"/>
         </w:rPr>
-        <w:t xml:space="preserve">torial básico de instalação do </w:t>
+        <w:t xml:space="preserve">torial de instalação do </w:t>
       </w:r>
       <w:r>
         <w:rPr>
@@ -42,6 +79,16 @@
           <w:u w:val="single"/>
         </w:rPr>
         <w:t>Anaconda</w:t>
+      </w:r>
+      <w:r>
+        <w:rPr>
+          <w:b/>
+          <w:color w:val="000000" w:themeColor="text1"/>
+          <w:sz w:val="36"/>
+          <w:szCs w:val="36"/>
+          <w:u w:val="single"/>
+        </w:rPr>
+        <w:t xml:space="preserve"> no Windows</w:t>
       </w:r>
     </w:p>
     <w:p>
@@ -271,7 +318,7 @@
                                 </pic:cNvPicPr>
                               </pic:nvPicPr>
                               <pic:blipFill>
-                                <a:blip r:embed="rId7"/>
+                                <a:blip r:embed="rId8"/>
                                 <a:srcRect/>
                                 <a:stretch>
                                   <a:fillRect/>
@@ -437,42 +484,6 @@
           <w:szCs w:val="24"/>
         </w:rPr>
       </w:pPr>
-    </w:p>
-    <w:p>
-      <w:pPr>
-        <w:jc w:val="both"/>
-        <w:rPr>
-          <w:sz w:val="24"/>
-          <w:szCs w:val="24"/>
-        </w:rPr>
-      </w:pPr>
-    </w:p>
-    <w:p>
-      <w:pPr>
-        <w:jc w:val="both"/>
-        <w:rPr>
-          <w:sz w:val="24"/>
-          <w:szCs w:val="24"/>
-        </w:rPr>
-      </w:pPr>
-    </w:p>
-    <w:p>
-      <w:pPr>
-        <w:jc w:val="both"/>
-        <w:rPr>
-          <w:sz w:val="24"/>
-          <w:szCs w:val="24"/>
-        </w:rPr>
-      </w:pPr>
-    </w:p>
-    <w:p>
-      <w:pPr>
-        <w:jc w:val="both"/>
-        <w:rPr>
-          <w:sz w:val="24"/>
-          <w:szCs w:val="24"/>
-        </w:rPr>
-      </w:pPr>
       <w:r>
         <w:rPr>
           <w:sz w:val="24"/>
@@ -579,7 +590,7 @@
                                 </pic:cNvPicPr>
                               </pic:nvPicPr>
                               <pic:blipFill>
-                                <a:blip r:embed="rId8"/>
+                                <a:blip r:embed="rId9"/>
                                 <a:srcRect/>
                                 <a:stretch>
                                   <a:fillRect/>
@@ -613,7 +624,7 @@
           </v:shape>
         </w:pict>
       </w:r>
-      <w:hyperlink r:id="rId9" w:history="1"/>
+      <w:hyperlink r:id="rId10" w:history="1"/>
     </w:p>
     <w:p>
       <w:pPr>
@@ -808,7 +819,7 @@
                                 </pic:cNvPicPr>
                               </pic:nvPicPr>
                               <pic:blipFill>
-                                <a:blip r:embed="rId10"/>
+                                <a:blip r:embed="rId11"/>
                                 <a:srcRect/>
                                 <a:stretch>
                                   <a:fillRect/>
@@ -972,7 +983,7 @@
                                 </pic:cNvPicPr>
                               </pic:nvPicPr>
                               <pic:blipFill>
-                                <a:blip r:embed="rId11"/>
+                                <a:blip r:embed="rId12"/>
                                 <a:srcRect/>
                                 <a:stretch>
                                   <a:fillRect/>
@@ -1151,7 +1162,7 @@
                                 </pic:cNvPicPr>
                               </pic:nvPicPr>
                               <pic:blipFill>
-                                <a:blip r:embed="rId12"/>
+                                <a:blip r:embed="rId13"/>
                                 <a:srcRect/>
                                 <a:stretch>
                                   <a:fillRect/>
@@ -1296,15 +1307,6 @@
     </w:p>
     <w:p>
       <w:pPr>
-        <w:jc w:val="both"/>
-        <w:rPr>
-          <w:sz w:val="24"/>
-          <w:szCs w:val="24"/>
-        </w:rPr>
-      </w:pPr>
-    </w:p>
-    <w:p>
-      <w:pPr>
         <w:jc w:val="center"/>
         <w:rPr>
           <w:b/>
@@ -1439,7 +1441,7 @@
                                 </pic:cNvPicPr>
                               </pic:nvPicPr>
                               <pic:blipFill>
-                                <a:blip r:embed="rId13"/>
+                                <a:blip r:embed="rId14"/>
                                 <a:srcRect/>
                                 <a:stretch>
                                   <a:fillRect/>
@@ -1724,12 +1726,1133 @@
           <w:szCs w:val="24"/>
         </w:rPr>
       </w:pPr>
-      <w:r>
-        <w:rPr>
-          <w:sz w:val="24"/>
-          <w:szCs w:val="24"/>
-        </w:rPr>
-        <w:t xml:space="preserve">       </w:t>
+    </w:p>
+    <w:p>
+      <w:pPr>
+        <w:jc w:val="both"/>
+        <w:rPr>
+          <w:sz w:val="24"/>
+          <w:szCs w:val="24"/>
+        </w:rPr>
+      </w:pPr>
+    </w:p>
+    <w:p>
+      <w:pPr>
+        <w:jc w:val="center"/>
+        <w:rPr>
+          <w:b/>
+          <w:color w:val="000000" w:themeColor="text1"/>
+          <w:sz w:val="36"/>
+          <w:szCs w:val="36"/>
+          <w:u w:val="single"/>
+        </w:rPr>
+      </w:pPr>
+      <w:r>
+        <w:rPr>
+          <w:b/>
+          <w:color w:val="000000" w:themeColor="text1"/>
+          <w:sz w:val="36"/>
+          <w:szCs w:val="36"/>
+          <w:u w:val="single"/>
+        </w:rPr>
+        <w:lastRenderedPageBreak/>
+        <w:t>Instrução para a in</w:t>
+      </w:r>
+      <w:r>
+        <w:rPr>
+          <w:b/>
+          <w:color w:val="000000" w:themeColor="text1"/>
+          <w:sz w:val="36"/>
+          <w:szCs w:val="36"/>
+          <w:u w:val="single"/>
+        </w:rPr>
+        <w:t>stalação dos pacotes</w:t>
+      </w:r>
+      <w:r>
+        <w:rPr>
+          <w:b/>
+          <w:color w:val="000000" w:themeColor="text1"/>
+          <w:sz w:val="36"/>
+          <w:szCs w:val="36"/>
+          <w:u w:val="single"/>
+        </w:rPr>
+        <w:t xml:space="preserve"> no Linux:</w:t>
+      </w:r>
+    </w:p>
+    <w:p>
+      <w:pPr>
+        <w:jc w:val="both"/>
+        <w:rPr>
+          <w:sz w:val="24"/>
+          <w:szCs w:val="24"/>
+        </w:rPr>
+      </w:pPr>
+    </w:p>
+    <w:p>
+      <w:pPr>
+        <w:pStyle w:val="PargrafodaLista"/>
+        <w:numPr>
+          <w:ilvl w:val="0"/>
+          <w:numId w:val="1"/>
+        </w:numPr>
+        <w:jc w:val="both"/>
+        <w:rPr>
+          <w:sz w:val="24"/>
+          <w:szCs w:val="24"/>
+        </w:rPr>
+      </w:pPr>
+      <w:r>
+        <w:rPr>
+          <w:sz w:val="24"/>
+          <w:szCs w:val="24"/>
+        </w:rPr>
+        <w:t xml:space="preserve">Clique em </w:t>
+      </w:r>
+      <w:r>
+        <w:rPr>
+          <w:color w:val="FF0000"/>
+          <w:sz w:val="24"/>
+          <w:szCs w:val="24"/>
+        </w:rPr>
+        <w:t>https://www.continuum.io/</w:t>
+      </w:r>
+      <w:r>
+        <w:rPr>
+          <w:sz w:val="24"/>
+          <w:szCs w:val="24"/>
+        </w:rPr>
+        <w:t xml:space="preserve"> para ser redirecionado para a página de download. </w:t>
+      </w:r>
+    </w:p>
+    <w:p>
+      <w:pPr>
+        <w:jc w:val="both"/>
+        <w:rPr>
+          <w:sz w:val="24"/>
+          <w:szCs w:val="24"/>
+        </w:rPr>
+      </w:pPr>
+    </w:p>
+    <w:p>
+      <w:pPr>
+        <w:pStyle w:val="PargrafodaLista"/>
+        <w:numPr>
+          <w:ilvl w:val="0"/>
+          <w:numId w:val="1"/>
+        </w:numPr>
+        <w:jc w:val="both"/>
+        <w:rPr>
+          <w:sz w:val="24"/>
+          <w:szCs w:val="24"/>
+        </w:rPr>
+      </w:pPr>
+      <w:r>
+        <w:rPr>
+          <w:sz w:val="24"/>
+          <w:szCs w:val="24"/>
+        </w:rPr>
+        <w:t xml:space="preserve"> Ao abrir a página clique em Downloads </w:t>
+      </w:r>
+    </w:p>
+    <w:p>
+      <w:pPr>
+        <w:jc w:val="both"/>
+        <w:rPr>
+          <w:sz w:val="24"/>
+          <w:szCs w:val="24"/>
+        </w:rPr>
+      </w:pPr>
+      <w:r>
+        <w:rPr>
+          <w:noProof/>
+          <w:sz w:val="24"/>
+          <w:szCs w:val="24"/>
+          <w:lang w:eastAsia="pt-BR"/>
+        </w:rPr>
+        <w:drawing>
+          <wp:inline distT="0" distB="0" distL="0" distR="0">
+            <wp:extent cx="5400040" cy="2882900"/>
+            <wp:effectExtent l="19050" t="0" r="0" b="0"/>
+            <wp:docPr id="1" name="Imagem 0" descr="tut01.png"/>
+            <wp:cNvGraphicFramePr>
+              <a:graphicFrameLocks xmlns:a="http://schemas.openxmlformats.org/drawingml/2006/main" noChangeAspect="1"/>
+            </wp:cNvGraphicFramePr>
+            <a:graphic xmlns:a="http://schemas.openxmlformats.org/drawingml/2006/main">
+              <a:graphicData uri="http://schemas.openxmlformats.org/drawingml/2006/picture">
+                <pic:pic xmlns:pic="http://schemas.openxmlformats.org/drawingml/2006/picture">
+                  <pic:nvPicPr>
+                    <pic:cNvPr id="0" name="tut01.png"/>
+                    <pic:cNvPicPr/>
+                  </pic:nvPicPr>
+                  <pic:blipFill>
+                    <a:blip r:embed="rId15" cstate="print"/>
+                    <a:stretch>
+                      <a:fillRect/>
+                    </a:stretch>
+                  </pic:blipFill>
+                  <pic:spPr>
+                    <a:xfrm>
+                      <a:off x="0" y="0"/>
+                      <a:ext cx="5400040" cy="2882900"/>
+                    </a:xfrm>
+                    <a:prstGeom prst="rect">
+                      <a:avLst/>
+                    </a:prstGeom>
+                  </pic:spPr>
+                </pic:pic>
+              </a:graphicData>
+            </a:graphic>
+          </wp:inline>
+        </w:drawing>
+      </w:r>
+    </w:p>
+    <w:p>
+      <w:pPr>
+        <w:pStyle w:val="PargrafodaLista"/>
+        <w:numPr>
+          <w:ilvl w:val="0"/>
+          <w:numId w:val="1"/>
+        </w:numPr>
+        <w:jc w:val="both"/>
+        <w:rPr>
+          <w:sz w:val="24"/>
+          <w:szCs w:val="24"/>
+        </w:rPr>
+      </w:pPr>
+      <w:r>
+        <w:rPr>
+          <w:sz w:val="24"/>
+          <w:szCs w:val="24"/>
+        </w:rPr>
+        <w:t xml:space="preserve"> Abra um terminal digitando no teclado "Crt+Alt+T" e certifique se seu sistema operacional é 32 bits ou 64 bits com o comando "uname -m".</w:t>
+      </w:r>
+    </w:p>
+    <w:p>
+      <w:pPr>
+        <w:jc w:val="both"/>
+        <w:rPr>
+          <w:sz w:val="24"/>
+          <w:szCs w:val="24"/>
+        </w:rPr>
+      </w:pPr>
+    </w:p>
+    <w:p>
+      <w:pPr>
+        <w:pStyle w:val="PargrafodaLista"/>
+        <w:numPr>
+          <w:ilvl w:val="0"/>
+          <w:numId w:val="1"/>
+        </w:numPr>
+        <w:jc w:val="both"/>
+        <w:rPr>
+          <w:sz w:val="24"/>
+          <w:szCs w:val="24"/>
+        </w:rPr>
+      </w:pPr>
+      <w:r>
+        <w:rPr>
+          <w:sz w:val="24"/>
+          <w:szCs w:val="24"/>
+        </w:rPr>
+        <w:t xml:space="preserve"> Para sistemas 32 bits vá para "Python 2.7 version" clique em </w:t>
+      </w:r>
+    </w:p>
+    <w:p>
+      <w:pPr>
+        <w:jc w:val="both"/>
+        <w:rPr>
+          <w:sz w:val="24"/>
+          <w:szCs w:val="24"/>
+        </w:rPr>
+      </w:pPr>
+      <w:r>
+        <w:rPr>
+          <w:noProof/>
+          <w:sz w:val="24"/>
+          <w:szCs w:val="24"/>
+          <w:lang w:eastAsia="pt-BR"/>
+        </w:rPr>
+        <w:lastRenderedPageBreak/>
+        <w:drawing>
+          <wp:inline distT="0" distB="0" distL="0" distR="0">
+            <wp:extent cx="5400040" cy="2804160"/>
+            <wp:effectExtent l="19050" t="0" r="0" b="0"/>
+            <wp:docPr id="2" name="Imagem 1" descr="tut02.png"/>
+            <wp:cNvGraphicFramePr>
+              <a:graphicFrameLocks xmlns:a="http://schemas.openxmlformats.org/drawingml/2006/main" noChangeAspect="1"/>
+            </wp:cNvGraphicFramePr>
+            <a:graphic xmlns:a="http://schemas.openxmlformats.org/drawingml/2006/main">
+              <a:graphicData uri="http://schemas.openxmlformats.org/drawingml/2006/picture">
+                <pic:pic xmlns:pic="http://schemas.openxmlformats.org/drawingml/2006/picture">
+                  <pic:nvPicPr>
+                    <pic:cNvPr id="0" name="tut02.png"/>
+                    <pic:cNvPicPr/>
+                  </pic:nvPicPr>
+                  <pic:blipFill>
+                    <a:blip r:embed="rId16" cstate="print"/>
+                    <a:stretch>
+                      <a:fillRect/>
+                    </a:stretch>
+                  </pic:blipFill>
+                  <pic:spPr>
+                    <a:xfrm>
+                      <a:off x="0" y="0"/>
+                      <a:ext cx="5400040" cy="2804160"/>
+                    </a:xfrm>
+                    <a:prstGeom prst="rect">
+                      <a:avLst/>
+                    </a:prstGeom>
+                  </pic:spPr>
+                </pic:pic>
+              </a:graphicData>
+            </a:graphic>
+          </wp:inline>
+        </w:drawing>
+      </w:r>
+    </w:p>
+    <w:p>
+      <w:pPr>
+        <w:jc w:val="both"/>
+        <w:rPr>
+          <w:sz w:val="24"/>
+          <w:szCs w:val="24"/>
+        </w:rPr>
+      </w:pPr>
+    </w:p>
+    <w:p>
+      <w:pPr>
+        <w:jc w:val="both"/>
+        <w:rPr>
+          <w:sz w:val="24"/>
+          <w:szCs w:val="24"/>
+        </w:rPr>
+      </w:pPr>
+      <w:r>
+        <w:rPr>
+          <w:sz w:val="24"/>
+          <w:szCs w:val="24"/>
+        </w:rPr>
+        <w:t>5)</w:t>
+      </w:r>
+      <w:r>
+        <w:rPr>
+          <w:sz w:val="24"/>
+          <w:szCs w:val="24"/>
+        </w:rPr>
+        <w:t xml:space="preserve"> Para sistemas 64 bits vá para "Python 2.7 version" clique em </w:t>
+      </w:r>
+    </w:p>
+    <w:p>
+      <w:pPr>
+        <w:jc w:val="both"/>
+        <w:rPr>
+          <w:sz w:val="24"/>
+          <w:szCs w:val="24"/>
+        </w:rPr>
+      </w:pPr>
+      <w:r>
+        <w:rPr>
+          <w:noProof/>
+          <w:sz w:val="24"/>
+          <w:szCs w:val="24"/>
+          <w:lang w:eastAsia="pt-BR"/>
+        </w:rPr>
+        <w:drawing>
+          <wp:inline distT="0" distB="0" distL="0" distR="0">
+            <wp:extent cx="5400040" cy="2733675"/>
+            <wp:effectExtent l="19050" t="0" r="0" b="0"/>
+            <wp:docPr id="3" name="Imagem 2" descr="tut03.png"/>
+            <wp:cNvGraphicFramePr>
+              <a:graphicFrameLocks xmlns:a="http://schemas.openxmlformats.org/drawingml/2006/main" noChangeAspect="1"/>
+            </wp:cNvGraphicFramePr>
+            <a:graphic xmlns:a="http://schemas.openxmlformats.org/drawingml/2006/main">
+              <a:graphicData uri="http://schemas.openxmlformats.org/drawingml/2006/picture">
+                <pic:pic xmlns:pic="http://schemas.openxmlformats.org/drawingml/2006/picture">
+                  <pic:nvPicPr>
+                    <pic:cNvPr id="0" name="tut03.png"/>
+                    <pic:cNvPicPr/>
+                  </pic:nvPicPr>
+                  <pic:blipFill>
+                    <a:blip r:embed="rId17" cstate="print"/>
+                    <a:stretch>
+                      <a:fillRect/>
+                    </a:stretch>
+                  </pic:blipFill>
+                  <pic:spPr>
+                    <a:xfrm>
+                      <a:off x="0" y="0"/>
+                      <a:ext cx="5400040" cy="2733675"/>
+                    </a:xfrm>
+                    <a:prstGeom prst="rect">
+                      <a:avLst/>
+                    </a:prstGeom>
+                  </pic:spPr>
+                </pic:pic>
+              </a:graphicData>
+            </a:graphic>
+          </wp:inline>
+        </w:drawing>
+      </w:r>
+    </w:p>
+    <w:p>
+      <w:pPr>
+        <w:jc w:val="both"/>
+        <w:rPr>
+          <w:sz w:val="24"/>
+          <w:szCs w:val="24"/>
+        </w:rPr>
+      </w:pPr>
+    </w:p>
+    <w:p>
+      <w:pPr>
+        <w:jc w:val="both"/>
+        <w:rPr>
+          <w:sz w:val="24"/>
+          <w:szCs w:val="24"/>
+        </w:rPr>
+      </w:pPr>
+      <w:r>
+        <w:rPr>
+          <w:sz w:val="24"/>
+          <w:szCs w:val="24"/>
+        </w:rPr>
+        <w:t>6)</w:t>
+      </w:r>
+      <w:r>
+        <w:rPr>
+          <w:sz w:val="24"/>
+          <w:szCs w:val="24"/>
+        </w:rPr>
+        <w:t xml:space="preserve"> Verifique a integridade do dado rodando o comando "md5sum /path/filename" ou "sha256sum /path/filename".</w:t>
+      </w:r>
+    </w:p>
+    <w:p>
+      <w:pPr>
+        <w:jc w:val="both"/>
+        <w:rPr>
+          <w:sz w:val="24"/>
+          <w:szCs w:val="24"/>
+        </w:rPr>
+      </w:pPr>
+    </w:p>
+    <w:p>
+      <w:pPr>
+        <w:jc w:val="both"/>
+        <w:rPr>
+          <w:sz w:val="24"/>
+          <w:szCs w:val="24"/>
+        </w:rPr>
+      </w:pPr>
+      <w:r>
+        <w:rPr>
+          <w:sz w:val="24"/>
+          <w:szCs w:val="24"/>
+        </w:rPr>
+        <w:t>7)</w:t>
+      </w:r>
+      <w:r>
+        <w:rPr>
+          <w:sz w:val="24"/>
+          <w:szCs w:val="24"/>
+        </w:rPr>
+        <w:t xml:space="preserve"> Entre com o comando "bash ~/Downloads/Anaconda2-5.2.0-Linux-x86_64.sh" para instalar o Anaconda para a versão Python 2.7.</w:t>
+      </w:r>
+    </w:p>
+    <w:p>
+      <w:pPr>
+        <w:jc w:val="both"/>
+        <w:rPr>
+          <w:sz w:val="24"/>
+          <w:szCs w:val="24"/>
+        </w:rPr>
+      </w:pPr>
+    </w:p>
+    <w:p>
+      <w:pPr>
+        <w:jc w:val="both"/>
+        <w:rPr>
+          <w:sz w:val="24"/>
+          <w:szCs w:val="24"/>
+        </w:rPr>
+      </w:pPr>
+      <w:r>
+        <w:rPr>
+          <w:sz w:val="24"/>
+          <w:szCs w:val="24"/>
+        </w:rPr>
+        <w:lastRenderedPageBreak/>
+        <w:t>OBS: É necessário que o arquivo "Anaconda2-5.2.0-Linux-x86_64.sh" esteja na pasta de Downloads.</w:t>
+      </w:r>
+    </w:p>
+    <w:p>
+      <w:pPr>
+        <w:jc w:val="both"/>
+        <w:rPr>
+          <w:sz w:val="24"/>
+          <w:szCs w:val="24"/>
+        </w:rPr>
+      </w:pPr>
+    </w:p>
+    <w:p>
+      <w:pPr>
+        <w:jc w:val="both"/>
+        <w:rPr>
+          <w:sz w:val="24"/>
+          <w:szCs w:val="24"/>
+        </w:rPr>
+      </w:pPr>
+      <w:r>
+        <w:rPr>
+          <w:sz w:val="24"/>
+          <w:szCs w:val="24"/>
+        </w:rPr>
+        <w:t>8)</w:t>
+      </w:r>
+      <w:r>
+        <w:rPr>
+          <w:sz w:val="24"/>
+          <w:szCs w:val="24"/>
+        </w:rPr>
+        <w:t xml:space="preserve"> Escolha a opção "Install Anaconda as a user".</w:t>
+      </w:r>
+    </w:p>
+    <w:p>
+      <w:pPr>
+        <w:jc w:val="both"/>
+        <w:rPr>
+          <w:sz w:val="24"/>
+          <w:szCs w:val="24"/>
+        </w:rPr>
+      </w:pPr>
+    </w:p>
+    <w:p>
+      <w:pPr>
+        <w:jc w:val="both"/>
+        <w:rPr>
+          <w:sz w:val="24"/>
+          <w:szCs w:val="24"/>
+        </w:rPr>
+      </w:pPr>
+      <w:r>
+        <w:rPr>
+          <w:sz w:val="24"/>
+          <w:szCs w:val="24"/>
+        </w:rPr>
+        <w:t>9)</w:t>
+      </w:r>
+      <w:r>
+        <w:rPr>
+          <w:sz w:val="24"/>
+          <w:szCs w:val="24"/>
+        </w:rPr>
+        <w:t xml:space="preserve"> O prompt de instalação irá pedir para que o usuário leia os termos de lincença. </w:t>
+      </w:r>
+    </w:p>
+    <w:p>
+      <w:pPr>
+        <w:jc w:val="both"/>
+        <w:rPr>
+          <w:sz w:val="24"/>
+          <w:szCs w:val="24"/>
+        </w:rPr>
+      </w:pPr>
+    </w:p>
+    <w:p>
+      <w:pPr>
+        <w:jc w:val="both"/>
+        <w:rPr>
+          <w:sz w:val="24"/>
+          <w:szCs w:val="24"/>
+        </w:rPr>
+      </w:pPr>
+      <w:r>
+        <w:rPr>
+          <w:sz w:val="24"/>
+          <w:szCs w:val="24"/>
+        </w:rPr>
+        <w:t xml:space="preserve">10) </w:t>
+      </w:r>
+      <w:r>
+        <w:rPr>
+          <w:sz w:val="24"/>
+          <w:szCs w:val="24"/>
+        </w:rPr>
+        <w:t xml:space="preserve">Após a leitura aperte "YES" para concordar. </w:t>
+      </w:r>
+    </w:p>
+    <w:p>
+      <w:pPr>
+        <w:jc w:val="both"/>
+        <w:rPr>
+          <w:sz w:val="24"/>
+          <w:szCs w:val="24"/>
+        </w:rPr>
+      </w:pPr>
+    </w:p>
+    <w:p>
+      <w:pPr>
+        <w:jc w:val="both"/>
+        <w:rPr>
+          <w:sz w:val="24"/>
+          <w:szCs w:val="24"/>
+        </w:rPr>
+      </w:pPr>
+      <w:r>
+        <w:rPr>
+          <w:sz w:val="24"/>
+          <w:szCs w:val="24"/>
+        </w:rPr>
+        <w:t>11)</w:t>
+      </w:r>
+      <w:r>
+        <w:rPr>
+          <w:sz w:val="24"/>
+          <w:szCs w:val="24"/>
+        </w:rPr>
+        <w:t xml:space="preserve"> Clique em "accept" para aceitar o local de instalação padrão. Em seguida, será mostrado no display "PREFIX=/home/&lt;user&gt;/anaconda&lt;2 or 3&gt;".</w:t>
+      </w:r>
+    </w:p>
+    <w:p>
+      <w:pPr>
+        <w:jc w:val="both"/>
+        <w:rPr>
+          <w:sz w:val="24"/>
+          <w:szCs w:val="24"/>
+        </w:rPr>
+      </w:pPr>
+      <w:r>
+        <w:rPr>
+          <w:sz w:val="24"/>
+          <w:szCs w:val="24"/>
+        </w:rPr>
+        <w:t xml:space="preserve">    </w:t>
+      </w:r>
+    </w:p>
+    <w:p>
+      <w:pPr>
+        <w:jc w:val="both"/>
+        <w:rPr>
+          <w:sz w:val="24"/>
+          <w:szCs w:val="24"/>
+        </w:rPr>
+      </w:pPr>
+      <w:r>
+        <w:rPr>
+          <w:sz w:val="24"/>
+          <w:szCs w:val="24"/>
+        </w:rPr>
+        <w:t>12)</w:t>
+      </w:r>
+      <w:r>
+        <w:rPr>
+          <w:sz w:val="24"/>
+          <w:szCs w:val="24"/>
+        </w:rPr>
+        <w:t xml:space="preserve"> Será perguntado ao usuário se o instalador pode criar a dependência do "Anaconda&lt;2 or 3&gt;" no caminho "home/&lt;user&gt;/.bashrc"</w:t>
+      </w:r>
+    </w:p>
+    <w:p>
+      <w:pPr>
+        <w:jc w:val="both"/>
+        <w:rPr>
+          <w:sz w:val="24"/>
+          <w:szCs w:val="24"/>
+        </w:rPr>
+      </w:pPr>
+    </w:p>
+    <w:p>
+      <w:pPr>
+        <w:jc w:val="both"/>
+        <w:rPr>
+          <w:sz w:val="24"/>
+          <w:szCs w:val="24"/>
+        </w:rPr>
+      </w:pPr>
+      <w:r>
+        <w:rPr>
+          <w:sz w:val="24"/>
+          <w:szCs w:val="24"/>
+        </w:rPr>
+        <w:t>13)</w:t>
+      </w:r>
+      <w:r>
+        <w:rPr>
+          <w:sz w:val="24"/>
+          <w:szCs w:val="24"/>
+        </w:rPr>
+        <w:t xml:space="preserve"> Será perguntado ao usuário se ele deseja instalar o VS Coden da Microsoft. Escolha "YES" ou "NO".</w:t>
+      </w:r>
+    </w:p>
+    <w:p>
+      <w:pPr>
+        <w:jc w:val="both"/>
+        <w:rPr>
+          <w:sz w:val="24"/>
+          <w:szCs w:val="24"/>
+        </w:rPr>
+      </w:pPr>
+    </w:p>
+    <w:p>
+      <w:pPr>
+        <w:jc w:val="both"/>
+        <w:rPr>
+          <w:sz w:val="24"/>
+          <w:szCs w:val="24"/>
+        </w:rPr>
+      </w:pPr>
+      <w:r>
+        <w:rPr>
+          <w:sz w:val="24"/>
+          <w:szCs w:val="24"/>
+        </w:rPr>
+        <w:t>14)</w:t>
+      </w:r>
+      <w:r>
+        <w:rPr>
+          <w:sz w:val="24"/>
+          <w:szCs w:val="24"/>
+        </w:rPr>
+        <w:t xml:space="preserve"> Depois disso a instalação será concluída. Em seguida feche e abra novamente o terminal para que a instalação tenha efeito ou digite "source ~/.bashrc".</w:t>
+      </w:r>
+    </w:p>
+    <w:p>
+      <w:pPr>
+        <w:jc w:val="both"/>
+        <w:rPr>
+          <w:sz w:val="24"/>
+          <w:szCs w:val="24"/>
+        </w:rPr>
+      </w:pPr>
+    </w:p>
+    <w:p>
+      <w:pPr>
+        <w:jc w:val="both"/>
+        <w:rPr>
+          <w:sz w:val="24"/>
+          <w:szCs w:val="24"/>
+        </w:rPr>
+      </w:pPr>
+      <w:r>
+        <w:rPr>
+          <w:sz w:val="24"/>
+          <w:szCs w:val="24"/>
+        </w:rPr>
+        <w:t>15)</w:t>
+      </w:r>
+      <w:r>
+        <w:rPr>
+          <w:sz w:val="24"/>
+          <w:szCs w:val="24"/>
+        </w:rPr>
+        <w:t xml:space="preserve"> Confirme se a instalação foi bem sucedida digitando "anaconda-navigator", no terminal. Caso o navegador abra os pacotes e programas estão prontos para uso.</w:t>
+      </w:r>
+    </w:p>
+    <w:p>
+      <w:pPr>
+        <w:jc w:val="both"/>
+        <w:rPr>
+          <w:sz w:val="24"/>
+          <w:szCs w:val="24"/>
+        </w:rPr>
+      </w:pPr>
+    </w:p>
+    <w:p>
+      <w:pPr>
+        <w:jc w:val="both"/>
+        <w:rPr>
+          <w:sz w:val="24"/>
+          <w:szCs w:val="24"/>
+        </w:rPr>
+      </w:pPr>
+    </w:p>
+    <w:p>
+      <w:pPr>
+        <w:jc w:val="both"/>
+        <w:rPr>
+          <w:sz w:val="24"/>
+          <w:szCs w:val="24"/>
+        </w:rPr>
+      </w:pPr>
+    </w:p>
+    <w:p>
+      <w:pPr>
+        <w:jc w:val="both"/>
+        <w:rPr>
+          <w:sz w:val="24"/>
+          <w:szCs w:val="24"/>
+        </w:rPr>
+      </w:pPr>
+    </w:p>
+    <w:p>
+      <w:pPr>
+        <w:jc w:val="both"/>
+        <w:rPr>
+          <w:sz w:val="24"/>
+          <w:szCs w:val="24"/>
+        </w:rPr>
+      </w:pPr>
+    </w:p>
+    <w:p>
+      <w:pPr>
+        <w:jc w:val="both"/>
+        <w:rPr>
+          <w:sz w:val="24"/>
+          <w:szCs w:val="24"/>
+        </w:rPr>
+      </w:pPr>
+      <w:r>
+        <w:rPr>
+          <w:sz w:val="24"/>
+          <w:szCs w:val="24"/>
+        </w:rPr>
+        <w:lastRenderedPageBreak/>
+        <w:t xml:space="preserve"> </w:t>
+      </w:r>
+      <w:r>
+        <w:rPr>
+          <w:b/>
+          <w:sz w:val="36"/>
+          <w:szCs w:val="36"/>
+          <w:u w:val="single"/>
+        </w:rPr>
+        <w:t>Pacotes Extras: BASEMAP</w:t>
+      </w:r>
+    </w:p>
+    <w:p>
+      <w:pPr>
+        <w:jc w:val="both"/>
+        <w:rPr>
+          <w:sz w:val="24"/>
+          <w:szCs w:val="24"/>
+        </w:rPr>
+      </w:pPr>
+    </w:p>
+    <w:p>
+      <w:pPr>
+        <w:jc w:val="both"/>
+        <w:rPr>
+          <w:sz w:val="24"/>
+          <w:szCs w:val="24"/>
+        </w:rPr>
+      </w:pPr>
+      <w:r>
+        <w:rPr>
+          <w:sz w:val="24"/>
+          <w:szCs w:val="24"/>
+        </w:rPr>
+        <w:t xml:space="preserve">O Basemap é um pacote open source que compila diversas fontes de dados de mapas. Para instalá-lo  em versões do ubuntu 16.04 LTS ou superiores o usuário deve digitar no terminal </w:t>
+      </w:r>
+    </w:p>
+    <w:p>
+      <w:pPr>
+        <w:jc w:val="both"/>
+        <w:rPr>
+          <w:sz w:val="24"/>
+          <w:szCs w:val="24"/>
+        </w:rPr>
+      </w:pPr>
+    </w:p>
+    <w:p>
+      <w:pPr>
+        <w:jc w:val="both"/>
+        <w:rPr>
+          <w:sz w:val="24"/>
+          <w:szCs w:val="24"/>
+        </w:rPr>
+      </w:pPr>
+      <w:r>
+        <w:rPr>
+          <w:sz w:val="24"/>
+          <w:szCs w:val="24"/>
+        </w:rPr>
+        <w:t>1)</w:t>
+      </w:r>
+      <w:r>
+        <w:rPr>
+          <w:sz w:val="24"/>
+          <w:szCs w:val="24"/>
+        </w:rPr>
+        <w:t xml:space="preserve"> conda install basemap</w:t>
+      </w:r>
+    </w:p>
+    <w:p>
+      <w:pPr>
+        <w:jc w:val="both"/>
+        <w:rPr>
+          <w:sz w:val="24"/>
+          <w:szCs w:val="24"/>
+        </w:rPr>
+      </w:pPr>
+    </w:p>
+    <w:p>
+      <w:pPr>
+        <w:jc w:val="both"/>
+        <w:rPr>
+          <w:sz w:val="24"/>
+          <w:szCs w:val="24"/>
+        </w:rPr>
+      </w:pPr>
+      <w:r>
+        <w:rPr>
+          <w:sz w:val="24"/>
+          <w:szCs w:val="24"/>
+        </w:rPr>
+        <w:t>E para baixar a base de dados de mapas</w:t>
+      </w:r>
+    </w:p>
+    <w:p>
+      <w:pPr>
+        <w:jc w:val="both"/>
+        <w:rPr>
+          <w:sz w:val="24"/>
+          <w:szCs w:val="24"/>
+        </w:rPr>
+      </w:pPr>
+    </w:p>
+    <w:p>
+      <w:pPr>
+        <w:jc w:val="both"/>
+        <w:rPr>
+          <w:sz w:val="24"/>
+          <w:szCs w:val="24"/>
+        </w:rPr>
+      </w:pPr>
+      <w:r>
+        <w:rPr>
+          <w:sz w:val="24"/>
+          <w:szCs w:val="24"/>
+        </w:rPr>
+        <w:t>2)</w:t>
+      </w:r>
+      <w:r>
+        <w:rPr>
+          <w:sz w:val="24"/>
+          <w:szCs w:val="24"/>
+        </w:rPr>
+        <w:t xml:space="preserve"> pip install --user https://github.com/matplotlib/basemap/archive/master.zip</w:t>
+      </w:r>
+    </w:p>
+    <w:p>
+      <w:pPr>
+        <w:jc w:val="both"/>
+        <w:rPr>
+          <w:sz w:val="24"/>
+          <w:szCs w:val="24"/>
+        </w:rPr>
+      </w:pPr>
+    </w:p>
+    <w:p>
+      <w:pPr>
+        <w:jc w:val="both"/>
+        <w:rPr>
+          <w:sz w:val="24"/>
+          <w:szCs w:val="24"/>
+        </w:rPr>
+      </w:pPr>
+      <w:r>
+        <w:rPr>
+          <w:sz w:val="24"/>
+          <w:szCs w:val="24"/>
+        </w:rPr>
+        <w:t>Caso o pacote não seja instalado mediante o procedimento acima o usuário deverá seguir os seguintes passos.</w:t>
+      </w:r>
+    </w:p>
+    <w:p>
+      <w:pPr>
+        <w:jc w:val="both"/>
+        <w:rPr>
+          <w:sz w:val="24"/>
+          <w:szCs w:val="24"/>
+        </w:rPr>
+      </w:pPr>
+    </w:p>
+    <w:p>
+      <w:pPr>
+        <w:jc w:val="both"/>
+        <w:rPr>
+          <w:sz w:val="24"/>
+          <w:szCs w:val="24"/>
+        </w:rPr>
+      </w:pPr>
+      <w:r>
+        <w:rPr>
+          <w:sz w:val="24"/>
+          <w:szCs w:val="24"/>
+        </w:rPr>
+        <w:t>3)</w:t>
+      </w:r>
+      <w:r>
+        <w:rPr>
+          <w:sz w:val="24"/>
+          <w:szCs w:val="24"/>
+        </w:rPr>
+        <w:t xml:space="preserve"> sudo ap</w:t>
+      </w:r>
+      <w:r>
+        <w:rPr>
+          <w:sz w:val="24"/>
+          <w:szCs w:val="24"/>
+        </w:rPr>
+        <w:t>t-get install python-matplotlib</w:t>
+      </w:r>
+    </w:p>
+    <w:p>
+      <w:pPr>
+        <w:jc w:val="both"/>
+        <w:rPr>
+          <w:sz w:val="24"/>
+          <w:szCs w:val="24"/>
+        </w:rPr>
+      </w:pPr>
+      <w:r>
+        <w:rPr>
+          <w:sz w:val="24"/>
+          <w:szCs w:val="24"/>
+        </w:rPr>
+        <w:t>4) sudo apt-get update</w:t>
+      </w:r>
+    </w:p>
+    <w:p>
+      <w:pPr>
+        <w:jc w:val="both"/>
+        <w:rPr>
+          <w:sz w:val="24"/>
+          <w:szCs w:val="24"/>
+        </w:rPr>
+      </w:pPr>
+      <w:r>
+        <w:rPr>
+          <w:sz w:val="24"/>
+          <w:szCs w:val="24"/>
+        </w:rPr>
+        <w:t>5)</w:t>
+      </w:r>
+      <w:r>
+        <w:rPr>
+          <w:sz w:val="24"/>
+          <w:szCs w:val="24"/>
+        </w:rPr>
+        <w:t xml:space="preserve"> sudo apt-g</w:t>
+      </w:r>
+      <w:r>
+        <w:rPr>
+          <w:sz w:val="24"/>
+          <w:szCs w:val="24"/>
+        </w:rPr>
+        <w:t>et python-pyproj</w:t>
+      </w:r>
+    </w:p>
+    <w:p>
+      <w:pPr>
+        <w:jc w:val="both"/>
+        <w:rPr>
+          <w:sz w:val="24"/>
+          <w:szCs w:val="24"/>
+        </w:rPr>
+      </w:pPr>
+      <w:r>
+        <w:rPr>
+          <w:sz w:val="24"/>
+          <w:szCs w:val="24"/>
+        </w:rPr>
+        <w:t>6)</w:t>
+      </w:r>
+      <w:r>
+        <w:rPr>
+          <w:sz w:val="24"/>
+          <w:szCs w:val="24"/>
+        </w:rPr>
+        <w:t xml:space="preserve"> con</w:t>
+      </w:r>
+      <w:r>
+        <w:rPr>
+          <w:sz w:val="24"/>
+          <w:szCs w:val="24"/>
+        </w:rPr>
+        <w:t>da install -c conda-forge proj4</w:t>
+      </w:r>
+    </w:p>
+    <w:p>
+      <w:pPr>
+        <w:jc w:val="both"/>
+        <w:rPr>
+          <w:sz w:val="24"/>
+          <w:szCs w:val="24"/>
+        </w:rPr>
+      </w:pPr>
+      <w:r>
+        <w:rPr>
+          <w:sz w:val="24"/>
+          <w:szCs w:val="24"/>
+        </w:rPr>
+        <w:t>7)</w:t>
+      </w:r>
+      <w:r>
+        <w:rPr>
+          <w:sz w:val="24"/>
+          <w:szCs w:val="24"/>
+        </w:rPr>
+        <w:t xml:space="preserve"> sudo apt-get install libgeos-3.4.2         </w:t>
+      </w:r>
+      <w:r>
+        <w:rPr>
+          <w:sz w:val="24"/>
+          <w:szCs w:val="24"/>
+        </w:rPr>
+        <w:t xml:space="preserve">      (ubuntu 14.04 LTS 64bits)</w:t>
+      </w:r>
+    </w:p>
+    <w:p>
+      <w:pPr>
+        <w:jc w:val="both"/>
+        <w:rPr>
+          <w:sz w:val="24"/>
+          <w:szCs w:val="24"/>
+        </w:rPr>
+      </w:pPr>
+      <w:r>
+        <w:rPr>
+          <w:sz w:val="24"/>
+          <w:szCs w:val="24"/>
+        </w:rPr>
+        <w:t>8)</w:t>
+      </w:r>
+      <w:r>
+        <w:rPr>
+          <w:sz w:val="24"/>
+          <w:szCs w:val="24"/>
+        </w:rPr>
+        <w:t xml:space="preserve"> s</w:t>
+      </w:r>
+      <w:r>
+        <w:rPr>
+          <w:sz w:val="24"/>
+          <w:szCs w:val="24"/>
+        </w:rPr>
+        <w:t>udo apt-get install libgeos-dev</w:t>
+      </w:r>
+    </w:p>
+    <w:p>
+      <w:pPr>
+        <w:jc w:val="both"/>
+        <w:rPr>
+          <w:sz w:val="24"/>
+          <w:szCs w:val="24"/>
+        </w:rPr>
+      </w:pPr>
+      <w:r>
+        <w:rPr>
+          <w:sz w:val="24"/>
+          <w:szCs w:val="24"/>
+        </w:rPr>
+        <w:t>9)</w:t>
+      </w:r>
+      <w:r>
+        <w:rPr>
+          <w:sz w:val="24"/>
+          <w:szCs w:val="24"/>
+        </w:rPr>
+        <w:t xml:space="preserve"> pip install --user https://github.com/matplotlib/basemap/archive/master.zip</w:t>
       </w:r>
     </w:p>
     <w:sectPr>
@@ -1744,7 +2867,7 @@
 
 <file path=word/endnotes.xml><?xml version="1.0" encoding="utf-8"?>
 <w:endnotes xmlns:ve="http://schemas.openxmlformats.org/markup-compatibility/2006" xmlns:o="urn:schemas-microsoft-com:office:office" xmlns:r="http://schemas.openxmlformats.org/officeDocument/2006/relationships" xmlns:m="http://schemas.openxmlformats.org/officeDocument/2006/math" xmlns:v="urn:schemas-microsoft-com:vml" xmlns:wp="http://schemas.openxmlformats.org/drawingml/2006/wordprocessingDrawing" xmlns:w10="urn:schemas-microsoft-com:office:word" xmlns:w="http://schemas.openxmlformats.org/wordprocessingml/2006/main" xmlns:wne="http://schemas.microsoft.com/office/word/2006/wordml">
-  <w:endnote w:type="separator" w:id="0">
+  <w:endnote w:type="separator" w:id="-1">
     <w:p>
       <w:pPr>
         <w:spacing w:after="0" w:line="240" w:lineRule="auto"/>
@@ -1754,7 +2877,7 @@
       </w:r>
     </w:p>
   </w:endnote>
-  <w:endnote w:type="continuationSeparator" w:id="1">
+  <w:endnote w:type="continuationSeparator" w:id="0">
     <w:p>
       <w:pPr>
         <w:spacing w:after="0" w:line="240" w:lineRule="auto"/>
@@ -1769,7 +2892,7 @@
 
 <file path=word/footnotes.xml><?xml version="1.0" encoding="utf-8"?>
 <w:footnotes xmlns:ve="http://schemas.openxmlformats.org/markup-compatibility/2006" xmlns:o="urn:schemas-microsoft-com:office:office" xmlns:r="http://schemas.openxmlformats.org/officeDocument/2006/relationships" xmlns:m="http://schemas.openxmlformats.org/officeDocument/2006/math" xmlns:v="urn:schemas-microsoft-com:vml" xmlns:wp="http://schemas.openxmlformats.org/drawingml/2006/wordprocessingDrawing" xmlns:w10="urn:schemas-microsoft-com:office:word" xmlns:w="http://schemas.openxmlformats.org/wordprocessingml/2006/main" xmlns:wne="http://schemas.microsoft.com/office/word/2006/wordml">
-  <w:footnote w:type="separator" w:id="0">
+  <w:footnote w:type="separator" w:id="-1">
     <w:p>
       <w:pPr>
         <w:spacing w:after="0" w:line="240" w:lineRule="auto"/>
@@ -1779,7 +2902,7 @@
       </w:r>
     </w:p>
   </w:footnote>
-  <w:footnote w:type="continuationSeparator" w:id="1">
+  <w:footnote w:type="continuationSeparator" w:id="0">
     <w:p>
       <w:pPr>
         <w:spacing w:after="0" w:line="240" w:lineRule="auto"/>
@@ -1790,6 +2913,103 @@
     </w:p>
   </w:footnote>
 </w:footnotes>
+</file>
+
+<file path=word/numbering.xml><?xml version="1.0" encoding="utf-8"?>
+<w:numbering xmlns:ve="http://schemas.openxmlformats.org/markup-compatibility/2006" xmlns:o="urn:schemas-microsoft-com:office:office" xmlns:r="http://schemas.openxmlformats.org/officeDocument/2006/relationships" xmlns:m="http://schemas.openxmlformats.org/officeDocument/2006/math" xmlns:v="urn:schemas-microsoft-com:vml" xmlns:wp="http://schemas.openxmlformats.org/drawingml/2006/wordprocessingDrawing" xmlns:w10="urn:schemas-microsoft-com:office:word" xmlns:w="http://schemas.openxmlformats.org/wordprocessingml/2006/main" xmlns:wne="http://schemas.microsoft.com/office/word/2006/wordml">
+  <w:abstractNum w:abstractNumId="0">
+    <w:nsid w:val="3CF40EE5"/>
+    <w:multiLevelType w:val="hybridMultilevel"/>
+    <w:tmpl w:val="EF40F3AE"/>
+    <w:lvl w:ilvl="0" w:tplc="04160011">
+      <w:start w:val="1"/>
+      <w:numFmt w:val="decimal"/>
+      <w:lvlText w:val="%1)"/>
+      <w:lvlJc w:val="left"/>
+      <w:pPr>
+        <w:ind w:left="720" w:hanging="360"/>
+      </w:pPr>
+      <w:rPr>
+        <w:rFonts w:hint="default"/>
+      </w:rPr>
+    </w:lvl>
+    <w:lvl w:ilvl="1" w:tplc="04160019" w:tentative="1">
+      <w:start w:val="1"/>
+      <w:numFmt w:val="lowerLetter"/>
+      <w:lvlText w:val="%2."/>
+      <w:lvlJc w:val="left"/>
+      <w:pPr>
+        <w:ind w:left="1440" w:hanging="360"/>
+      </w:pPr>
+    </w:lvl>
+    <w:lvl w:ilvl="2" w:tplc="0416001B" w:tentative="1">
+      <w:start w:val="1"/>
+      <w:numFmt w:val="lowerRoman"/>
+      <w:lvlText w:val="%3."/>
+      <w:lvlJc w:val="right"/>
+      <w:pPr>
+        <w:ind w:left="2160" w:hanging="180"/>
+      </w:pPr>
+    </w:lvl>
+    <w:lvl w:ilvl="3" w:tplc="0416000F" w:tentative="1">
+      <w:start w:val="1"/>
+      <w:numFmt w:val="decimal"/>
+      <w:lvlText w:val="%4."/>
+      <w:lvlJc w:val="left"/>
+      <w:pPr>
+        <w:ind w:left="2880" w:hanging="360"/>
+      </w:pPr>
+    </w:lvl>
+    <w:lvl w:ilvl="4" w:tplc="04160019" w:tentative="1">
+      <w:start w:val="1"/>
+      <w:numFmt w:val="lowerLetter"/>
+      <w:lvlText w:val="%5."/>
+      <w:lvlJc w:val="left"/>
+      <w:pPr>
+        <w:ind w:left="3600" w:hanging="360"/>
+      </w:pPr>
+    </w:lvl>
+    <w:lvl w:ilvl="5" w:tplc="0416001B" w:tentative="1">
+      <w:start w:val="1"/>
+      <w:numFmt w:val="lowerRoman"/>
+      <w:lvlText w:val="%6."/>
+      <w:lvlJc w:val="right"/>
+      <w:pPr>
+        <w:ind w:left="4320" w:hanging="180"/>
+      </w:pPr>
+    </w:lvl>
+    <w:lvl w:ilvl="6" w:tplc="0416000F" w:tentative="1">
+      <w:start w:val="1"/>
+      <w:numFmt w:val="decimal"/>
+      <w:lvlText w:val="%7."/>
+      <w:lvlJc w:val="left"/>
+      <w:pPr>
+        <w:ind w:left="5040" w:hanging="360"/>
+      </w:pPr>
+    </w:lvl>
+    <w:lvl w:ilvl="7" w:tplc="04160019" w:tentative="1">
+      <w:start w:val="1"/>
+      <w:numFmt w:val="lowerLetter"/>
+      <w:lvlText w:val="%8."/>
+      <w:lvlJc w:val="left"/>
+      <w:pPr>
+        <w:ind w:left="5760" w:hanging="360"/>
+      </w:pPr>
+    </w:lvl>
+    <w:lvl w:ilvl="8" w:tplc="0416001B" w:tentative="1">
+      <w:start w:val="1"/>
+      <w:numFmt w:val="lowerRoman"/>
+      <w:lvlText w:val="%9."/>
+      <w:lvlJc w:val="right"/>
+      <w:pPr>
+        <w:ind w:left="6480" w:hanging="180"/>
+      </w:pPr>
+    </w:lvl>
+  </w:abstractNum>
+  <w:num w:numId="1">
+    <w:abstractNumId w:val="0"/>
+  </w:num>
+</w:numbering>
 </file>
 
 <file path=word/styles.xml><?xml version="1.0" encoding="utf-8"?>
@@ -2067,6 +3287,17 @@
     <w:uiPriority w:val="99"/>
     <w:semiHidden/>
     <w:rsid w:val="00C33E16"/>
+  </w:style>
+  <w:style w:type="paragraph" w:styleId="PargrafodaLista">
+    <w:name w:val="List Paragraph"/>
+    <w:basedOn w:val="Normal"/>
+    <w:uiPriority w:val="34"/>
+    <w:qFormat/>
+    <w:rsid w:val="00486608"/>
+    <w:pPr>
+      <w:ind w:left="720"/>
+      <w:contextualSpacing/>
+    </w:pPr>
   </w:style>
 </w:styles>
 </file>
@@ -2359,7 +3590,7 @@
 </file>
 
 <file path=customXml/itemProps1.xml><?xml version="1.0" encoding="utf-8"?>
-<ds:datastoreItem xmlns:ds="http://schemas.openxmlformats.org/officeDocument/2006/customXml" ds:itemID="{1FF6761A-D04C-4813-AEEA-9FA0A681B902}">
+<ds:datastoreItem xmlns:ds="http://schemas.openxmlformats.org/officeDocument/2006/customXml" ds:itemID="{EFC9621E-85F8-47BC-A982-516D302EDE0C}">
   <ds:schemaRefs>
     <ds:schemaRef ds:uri="http://schemas.openxmlformats.org/officeDocument/2006/bibliography"/>
   </ds:schemaRefs>

</xml_diff>